<commit_message>
CS_04_02_CO, CS_06_04_CO y CS_06_05_CO
CS_04_02_CO versión original Nathalia
CS_06_04_CO manuscrito editado
CS_06_05_CO versión original Clara Inés
</commit_message>
<xml_diff>
--- a/fuentes/contenidos/grado06/guion04/CS_06_04_REC160.docx
+++ b/fuentes/contenidos/grado06/guion04/CS_06_04_REC160.docx
@@ -6,14 +6,14 @@
       <w:pPr>
         <w:spacing w:after="0"/>
         <w:rPr>
-          <w:rFonts w:ascii="Calibri" w:eastAsia="Times New Roman" w:hAnsi="Calibri"/>
-          <w:b/>
-          <w:lang w:val="es-CO" w:eastAsia="es-CO"/>
-        </w:rPr>
-      </w:pPr>
-      <w:r>
-        <w:rPr>
-          <w:rFonts w:ascii="Calibri" w:eastAsia="Times New Roman" w:hAnsi="Calibri"/>
+          <w:rFonts w:asciiTheme="minorHAnsi" w:eastAsia="Times New Roman" w:hAnsiTheme="minorHAnsi"/>
+          <w:b/>
+          <w:lang w:val="es-CO" w:eastAsia="es-CO"/>
+        </w:rPr>
+      </w:pPr>
+      <w:r>
+        <w:rPr>
+          <w:rFonts w:asciiTheme="minorHAnsi" w:eastAsia="Times New Roman" w:hAnsiTheme="minorHAnsi"/>
           <w:b/>
           <w:lang w:val="es-CO" w:eastAsia="es-CO"/>
         </w:rPr>
@@ -24,22 +24,22 @@
       <w:pPr>
         <w:spacing w:after="0"/>
         <w:rPr>
-          <w:rFonts w:ascii="Calibri" w:eastAsia="Times New Roman" w:hAnsi="Calibri"/>
-          <w:lang w:val="es-CO" w:eastAsia="es-CO"/>
-        </w:rPr>
-      </w:pPr>
-    </w:p>
-    <w:p>
-      <w:pPr>
-        <w:spacing w:after="0"/>
-        <w:rPr>
-          <w:rFonts w:ascii="Calibri" w:eastAsia="Times New Roman" w:hAnsi="Calibri"/>
-          <w:lang w:val="es-CO" w:eastAsia="es-CO"/>
-        </w:rPr>
-      </w:pPr>
-      <w:r>
-        <w:rPr>
-          <w:rFonts w:ascii="Calibri" w:eastAsia="Times New Roman" w:hAnsi="Calibri"/>
+          <w:rFonts w:asciiTheme="minorHAnsi" w:eastAsia="Times New Roman" w:hAnsiTheme="minorHAnsi"/>
+          <w:lang w:val="es-CO" w:eastAsia="es-CO"/>
+        </w:rPr>
+      </w:pPr>
+    </w:p>
+    <w:p>
+      <w:pPr>
+        <w:spacing w:after="0"/>
+        <w:rPr>
+          <w:rFonts w:asciiTheme="minorHAnsi" w:eastAsia="Times New Roman" w:hAnsiTheme="minorHAnsi"/>
+          <w:lang w:val="es-CO" w:eastAsia="es-CO"/>
+        </w:rPr>
+      </w:pPr>
+      <w:r>
+        <w:rPr>
+          <w:rFonts w:asciiTheme="minorHAnsi" w:eastAsia="Times New Roman" w:hAnsiTheme="minorHAnsi"/>
           <w:lang w:val="es-CO" w:eastAsia="es-CO"/>
         </w:rPr>
         <w:t>Ladillo</w:t>
@@ -49,7 +49,7 @@
       <w:pPr>
         <w:spacing w:after="0"/>
         <w:rPr>
-          <w:rFonts w:ascii="Calibri" w:eastAsia="Times New Roman" w:hAnsi="Calibri"/>
+          <w:rFonts w:asciiTheme="minorHAnsi" w:eastAsia="Times New Roman" w:hAnsiTheme="minorHAnsi"/>
           <w:color w:val="C00000"/>
           <w:lang w:val="es-CO" w:eastAsia="es-CO"/>
         </w:rPr>
@@ -59,113 +59,123 @@
       <w:pPr>
         <w:spacing w:after="0"/>
         <w:rPr>
-          <w:rFonts w:ascii="Calibri" w:eastAsia="Times New Roman" w:hAnsi="Calibri"/>
+          <w:rFonts w:asciiTheme="minorHAnsi" w:eastAsia="Times New Roman" w:hAnsiTheme="minorHAnsi"/>
+          <w:lang w:val="es-CO" w:eastAsia="es-CO"/>
+        </w:rPr>
+      </w:pPr>
+      <w:r>
+        <w:rPr>
+          <w:rFonts w:asciiTheme="minorHAnsi" w:eastAsia="Times New Roman" w:hAnsiTheme="minorHAnsi"/>
+          <w:lang w:val="es-CO" w:eastAsia="es-CO"/>
+        </w:rPr>
+        <w:t>Título</w:t>
+      </w:r>
+      <w:r>
+        <w:rPr>
+          <w:rFonts w:asciiTheme="minorHAnsi" w:eastAsia="Times New Roman" w:hAnsiTheme="minorHAnsi"/>
+          <w:lang w:val="es-CO" w:eastAsia="es-CO"/>
+        </w:rPr>
+        <w:t xml:space="preserve"> </w:t>
+      </w:r>
+      <w:r>
+        <w:rPr>
+          <w:rFonts w:asciiTheme="minorHAnsi" w:eastAsia="Times New Roman" w:hAnsiTheme="minorHAnsi"/>
+          <w:lang w:val="es-CO" w:eastAsia="es-CO"/>
+        </w:rPr>
+        <w:t>Historia y descripción de uno de los imperios más poderosos de la América precolombina: los incas</w:t>
+      </w:r>
+      <w:r>
+        <w:rPr>
+          <w:rFonts w:asciiTheme="minorHAnsi" w:eastAsia="Times New Roman" w:hAnsiTheme="minorHAnsi"/>
+          <w:lang w:val="es-CO" w:eastAsia="es-CO"/>
+        </w:rPr>
+        <w:t xml:space="preserve"> </w:t>
+      </w:r>
+      <w:r>
+        <w:rPr>
+          <w:rFonts w:asciiTheme="minorHAnsi" w:eastAsia="Times New Roman" w:hAnsiTheme="minorHAnsi"/>
+          <w:lang w:val="es-CO" w:eastAsia="es-CO"/>
+        </w:rPr>
+        <w:t>Descripción:</w:t>
+      </w:r>
+      <w:r>
+        <w:rPr>
+          <w:rFonts w:asciiTheme="minorHAnsi" w:eastAsia="Times New Roman" w:hAnsiTheme="minorHAnsi"/>
           <w:color w:val="C00000"/>
           <w:lang w:val="es-CO" w:eastAsia="es-CO"/>
         </w:rPr>
-      </w:pPr>
-      <w:r>
-        <w:rPr>
-          <w:rFonts w:ascii="Calibri" w:eastAsia="Times New Roman" w:hAnsi="Calibri"/>
-          <w:lang w:val="es-CO" w:eastAsia="es-CO"/>
-        </w:rPr>
-        <w:t>Título: Historia y descripción de uno de los imperios más poderosos que se forjaron en la América precolombina: los incas.</w:t>
-      </w:r>
-    </w:p>
-    <w:p>
-      <w:pPr>
-        <w:spacing w:after="0"/>
-        <w:jc w:val="both"/>
-        <w:rPr>
-          <w:rFonts w:ascii="Calibri" w:eastAsia="Times New Roman" w:hAnsi="Calibri"/>
-          <w:lang w:val="es-CO" w:eastAsia="es-CO"/>
-        </w:rPr>
-      </w:pPr>
-      <w:r>
-        <w:rPr>
-          <w:rFonts w:ascii="Calibri" w:eastAsia="Times New Roman" w:hAnsi="Calibri"/>
-          <w:lang w:val="es-CO" w:eastAsia="es-CO"/>
-        </w:rPr>
-        <w:t>Descripción:</w:t>
-      </w:r>
-      <w:r>
-        <w:rPr>
-          <w:rFonts w:ascii="Calibri" w:eastAsia="Times New Roman" w:hAnsi="Calibri"/>
+        <w:t xml:space="preserve"> </w:t>
+      </w:r>
+      <w:r>
+        <w:rPr>
+          <w:rFonts w:asciiTheme="minorHAnsi" w:eastAsia="Times New Roman" w:hAnsiTheme="minorHAnsi"/>
+          <w:lang w:val="es-CO" w:eastAsia="es-CO"/>
+        </w:rPr>
+        <w:t>Video que refiere la historia y descripción de uno de los imperios más poderosos que se forjaron en la América precolombina: los Incas. Éstos dominaron toda la zona andina hasta la llegada de los conquistadores españoles.</w:t>
+      </w:r>
+    </w:p>
+    <w:p>
+      <w:pPr>
+        <w:spacing w:after="0"/>
+        <w:rPr>
+          <w:rFonts w:asciiTheme="minorHAnsi" w:eastAsia="Times New Roman" w:hAnsiTheme="minorHAnsi"/>
+          <w:lang w:val="es-CO" w:eastAsia="es-CO"/>
+        </w:rPr>
+      </w:pPr>
+      <w:r>
+        <w:rPr>
+          <w:rFonts w:asciiTheme="minorHAnsi" w:eastAsia="Times New Roman" w:hAnsiTheme="minorHAnsi"/>
+          <w:lang w:val="es-CO" w:eastAsia="es-CO"/>
+        </w:rPr>
+        <w:t>Temporalización: 20 minutos</w:t>
+      </w:r>
+    </w:p>
+    <w:p>
+      <w:pPr>
+        <w:spacing w:after="0"/>
+        <w:rPr>
+          <w:rFonts w:asciiTheme="minorHAnsi" w:eastAsia="Times New Roman" w:hAnsiTheme="minorHAnsi"/>
+          <w:lang w:val="es-CO" w:eastAsia="es-CO"/>
+        </w:rPr>
+      </w:pPr>
+      <w:r>
+        <w:rPr>
+          <w:rFonts w:asciiTheme="minorHAnsi" w:eastAsia="Times New Roman" w:hAnsiTheme="minorHAnsi"/>
+          <w:lang w:val="es-CO" w:eastAsia="es-CO"/>
+        </w:rPr>
+        <w:t>Tipo de recurso: Video</w:t>
+      </w:r>
+      <w:bookmarkStart w:id="0" w:name="_GoBack"/>
+      <w:bookmarkEnd w:id="0"/>
+    </w:p>
+    <w:p>
+      <w:pPr>
+        <w:spacing w:after="0"/>
+        <w:jc w:val="both"/>
+        <w:rPr>
+          <w:rFonts w:asciiTheme="minorHAnsi" w:eastAsia="Times New Roman" w:hAnsiTheme="minorHAnsi"/>
           <w:color w:val="C00000"/>
           <w:lang w:val="es-CO" w:eastAsia="es-CO"/>
         </w:rPr>
+      </w:pPr>
+      <w:r>
+        <w:rPr>
+          <w:rFonts w:asciiTheme="minorHAnsi" w:eastAsia="Times New Roman" w:hAnsiTheme="minorHAnsi"/>
+          <w:lang w:val="es-CO" w:eastAsia="es-CO"/>
+        </w:rPr>
+        <w:t>Competencia tratamiento de la información y competencia digital</w:t>
+      </w:r>
+      <w:r>
+        <w:rPr>
+          <w:rFonts w:asciiTheme="minorHAnsi" w:eastAsia="Times New Roman" w:hAnsiTheme="minorHAnsi"/>
+          <w:color w:val="C00000"/>
+          <w:lang w:val="es-CO" w:eastAsia="es-CO"/>
+        </w:rPr>
         <w:t xml:space="preserve"> </w:t>
       </w:r>
       <w:r>
         <w:rPr>
-          <w:rFonts w:ascii="Calibri" w:eastAsia="Times New Roman" w:hAnsi="Calibri"/>
-          <w:lang w:val="es-CO" w:eastAsia="es-CO"/>
-        </w:rPr>
-        <w:t>Video que refiere la historia y descripción de uno de los imperios más poderosos que se forjaron en la América precolombina: los Incas. Éstos dominaron toda la zona andina hasta la llegada de los conquistadores españoles.</w:t>
-      </w:r>
-    </w:p>
-    <w:p>
-      <w:pPr>
-        <w:spacing w:after="0"/>
-        <w:rPr>
-          <w:rFonts w:ascii="Calibri" w:eastAsia="Times New Roman" w:hAnsi="Calibri"/>
-          <w:lang w:val="es-CO" w:eastAsia="es-CO"/>
-        </w:rPr>
-      </w:pPr>
-      <w:r>
-        <w:rPr>
-          <w:rFonts w:ascii="Calibri" w:eastAsia="Times New Roman" w:hAnsi="Calibri"/>
-          <w:lang w:val="es-CO" w:eastAsia="es-CO"/>
-        </w:rPr>
-        <w:t>Temporalización: 20 minutos</w:t>
-      </w:r>
-    </w:p>
-    <w:p>
-      <w:pPr>
-        <w:spacing w:after="0"/>
-        <w:rPr>
-          <w:rFonts w:ascii="Calibri" w:eastAsia="Times New Roman" w:hAnsi="Calibri"/>
-          <w:lang w:val="es-CO" w:eastAsia="es-CO"/>
-        </w:rPr>
-      </w:pPr>
-      <w:r>
-        <w:rPr>
-          <w:rFonts w:ascii="Calibri" w:eastAsia="Times New Roman" w:hAnsi="Calibri"/>
-          <w:lang w:val="es-CO" w:eastAsia="es-CO"/>
-        </w:rPr>
-        <w:t>Tipo de recurso: Video</w:t>
-      </w:r>
-    </w:p>
-    <w:p>
-      <w:pPr>
-        <w:spacing w:after="0"/>
-        <w:jc w:val="both"/>
-        <w:rPr>
-          <w:rFonts w:ascii="Calibri" w:eastAsia="Times New Roman" w:hAnsi="Calibri"/>
-          <w:color w:val="C00000"/>
-          <w:lang w:val="es-CO" w:eastAsia="es-CO"/>
-        </w:rPr>
-      </w:pPr>
-      <w:r>
-        <w:rPr>
-          <w:rFonts w:ascii="Calibri" w:eastAsia="Times New Roman" w:hAnsi="Calibri"/>
-          <w:lang w:val="es-CO" w:eastAsia="es-CO"/>
-        </w:rPr>
-        <w:t>Competencia tratamiento de la información y competencia digital</w:t>
-      </w:r>
-      <w:r>
-        <w:rPr>
-          <w:rFonts w:ascii="Calibri" w:eastAsia="Times New Roman" w:hAnsi="Calibri"/>
-          <w:color w:val="C00000"/>
-          <w:lang w:val="es-CO" w:eastAsia="es-CO"/>
-        </w:rPr>
-        <w:t xml:space="preserve"> </w:t>
-      </w:r>
-      <w:r>
-        <w:rPr>
-          <w:rFonts w:ascii="Calibri" w:eastAsia="Times New Roman" w:hAnsi="Calibri"/>
-          <w:sz w:val="22"/>
-          <w:szCs w:val="22"/>
+          <w:rFonts w:asciiTheme="minorHAnsi" w:eastAsia="Times New Roman" w:hAnsiTheme="minorHAnsi"/>
           <w:lang w:val="es-CO" w:eastAsia="es-CO"/>
         </w:rPr>
         <w:t>y trabajo en  Equipos de Aprendizaje Cooperativo-EAC-</w:t>
@@ -176,31 +186,31 @@
         <w:spacing w:after="0"/>
         <w:jc w:val="both"/>
         <w:rPr>
-          <w:rFonts w:ascii="Calibri" w:eastAsia="Times New Roman" w:hAnsi="Calibri"/>
-          <w:lang w:val="es-CO" w:eastAsia="es-CO"/>
-        </w:rPr>
-      </w:pPr>
-    </w:p>
-    <w:p>
-      <w:pPr>
-        <w:spacing w:after="0"/>
-        <w:rPr>
-          <w:rFonts w:ascii="Calibri" w:eastAsia="Times New Roman" w:hAnsi="Calibri"/>
-          <w:lang w:val="es-CO" w:eastAsia="es-CO"/>
-        </w:rPr>
-      </w:pPr>
-    </w:p>
-    <w:p>
-      <w:pPr>
-        <w:spacing w:after="0"/>
-        <w:rPr>
-          <w:rFonts w:ascii="Calibri" w:eastAsia="Times New Roman" w:hAnsi="Calibri"/>
-          <w:lang w:val="es-CO" w:eastAsia="es-CO"/>
-        </w:rPr>
-      </w:pPr>
-      <w:r>
-        <w:rPr>
-          <w:rFonts w:ascii="Calibri" w:eastAsia="Times New Roman" w:hAnsi="Calibri"/>
+          <w:rFonts w:asciiTheme="minorHAnsi" w:eastAsia="Times New Roman" w:hAnsiTheme="minorHAnsi"/>
+          <w:lang w:val="es-CO" w:eastAsia="es-CO"/>
+        </w:rPr>
+      </w:pPr>
+    </w:p>
+    <w:p>
+      <w:pPr>
+        <w:spacing w:after="0"/>
+        <w:rPr>
+          <w:rFonts w:asciiTheme="minorHAnsi" w:eastAsia="Times New Roman" w:hAnsiTheme="minorHAnsi"/>
+          <w:lang w:val="es-CO" w:eastAsia="es-CO"/>
+        </w:rPr>
+      </w:pPr>
+    </w:p>
+    <w:p>
+      <w:pPr>
+        <w:spacing w:after="0"/>
+        <w:rPr>
+          <w:rFonts w:asciiTheme="minorHAnsi" w:eastAsia="Times New Roman" w:hAnsiTheme="minorHAnsi"/>
+          <w:lang w:val="es-CO" w:eastAsia="es-CO"/>
+        </w:rPr>
+      </w:pPr>
+      <w:r>
+        <w:rPr>
+          <w:rFonts w:asciiTheme="minorHAnsi" w:eastAsia="Times New Roman" w:hAnsiTheme="minorHAnsi"/>
           <w:lang w:val="es-CO" w:eastAsia="es-CO"/>
         </w:rPr>
         <w:t xml:space="preserve">Contenido </w:t>
@@ -210,13 +220,13 @@
       <w:pPr>
         <w:spacing w:after="0"/>
         <w:rPr>
-          <w:rFonts w:ascii="Calibri" w:eastAsia="Times New Roman" w:hAnsi="Calibri"/>
-          <w:lang w:val="es-CO" w:eastAsia="es-CO"/>
-        </w:rPr>
-      </w:pPr>
-      <w:r>
-        <w:rPr>
-          <w:rFonts w:ascii="Calibri" w:eastAsia="Times New Roman" w:hAnsi="Calibri"/>
+          <w:rFonts w:asciiTheme="minorHAnsi" w:eastAsia="Times New Roman" w:hAnsiTheme="minorHAnsi"/>
+          <w:lang w:val="es-CO" w:eastAsia="es-CO"/>
+        </w:rPr>
+      </w:pPr>
+      <w:r>
+        <w:rPr>
+          <w:rFonts w:asciiTheme="minorHAnsi" w:eastAsia="Times New Roman" w:hAnsiTheme="minorHAnsi"/>
           <w:lang w:val="es-CO" w:eastAsia="es-CO"/>
         </w:rPr>
         <w:t>Objetivo: Conocer parte de la historia de los Incas.</w:t>
@@ -226,22 +236,22 @@
       <w:pPr>
         <w:spacing w:after="0"/>
         <w:rPr>
-          <w:rFonts w:ascii="Calibri" w:eastAsia="Times New Roman" w:hAnsi="Calibri"/>
-          <w:lang w:val="es-CO" w:eastAsia="es-CO"/>
-        </w:rPr>
-      </w:pPr>
-    </w:p>
-    <w:p>
-      <w:pPr>
-        <w:spacing w:after="0"/>
-        <w:rPr>
-          <w:rFonts w:ascii="Calibri" w:eastAsia="Times New Roman" w:hAnsi="Calibri"/>
-          <w:lang w:val="es-CO" w:eastAsia="es-CO"/>
-        </w:rPr>
-      </w:pPr>
-      <w:r>
-        <w:rPr>
-          <w:rFonts w:ascii="Calibri" w:eastAsia="Times New Roman" w:hAnsi="Calibri"/>
+          <w:rFonts w:asciiTheme="minorHAnsi" w:eastAsia="Times New Roman" w:hAnsiTheme="minorHAnsi"/>
+          <w:lang w:val="es-CO" w:eastAsia="es-CO"/>
+        </w:rPr>
+      </w:pPr>
+    </w:p>
+    <w:p>
+      <w:pPr>
+        <w:spacing w:after="0"/>
+        <w:rPr>
+          <w:rFonts w:asciiTheme="minorHAnsi" w:eastAsia="Times New Roman" w:hAnsiTheme="minorHAnsi"/>
+          <w:lang w:val="es-CO" w:eastAsia="es-CO"/>
+        </w:rPr>
+      </w:pPr>
+      <w:r>
+        <w:rPr>
+          <w:rFonts w:asciiTheme="minorHAnsi" w:eastAsia="Times New Roman" w:hAnsiTheme="minorHAnsi"/>
           <w:lang w:val="es-CO" w:eastAsia="es-CO"/>
         </w:rPr>
         <w:t>Antes de la presentación:</w:t>
@@ -251,13 +261,13 @@
       <w:pPr>
         <w:spacing w:after="0"/>
         <w:rPr>
-          <w:rFonts w:ascii="Calibri" w:eastAsia="Times New Roman" w:hAnsi="Calibri"/>
-          <w:lang w:val="es-CO" w:eastAsia="es-CO"/>
-        </w:rPr>
-      </w:pPr>
-      <w:r>
-        <w:rPr>
-          <w:rFonts w:ascii="Calibri" w:eastAsia="Times New Roman" w:hAnsi="Calibri"/>
+          <w:rFonts w:asciiTheme="minorHAnsi" w:eastAsia="Times New Roman" w:hAnsiTheme="minorHAnsi"/>
+          <w:lang w:val="es-CO" w:eastAsia="es-CO"/>
+        </w:rPr>
+      </w:pPr>
+      <w:r>
+        <w:rPr>
+          <w:rFonts w:asciiTheme="minorHAnsi" w:eastAsia="Times New Roman" w:hAnsiTheme="minorHAnsi"/>
           <w:lang w:val="es-CO" w:eastAsia="es-CO"/>
         </w:rPr>
         <w:t>Formule las siguientes preguntas orientadoras previa presentación del video con el fin de que los estudiantes expongan sus ideas sobre el imperio inca, y su trascendencia en la época actual.</w:t>
@@ -267,13 +277,13 @@
       <w:pPr>
         <w:spacing w:after="0"/>
         <w:rPr>
-          <w:rFonts w:ascii="Calibri" w:eastAsia="Times New Roman" w:hAnsi="Calibri"/>
+          <w:rFonts w:asciiTheme="minorHAnsi" w:eastAsia="Times New Roman" w:hAnsiTheme="minorHAnsi"/>
           <w:lang w:val="es-MX" w:eastAsia="es-CO"/>
         </w:rPr>
       </w:pPr>
       <w:r>
         <w:rPr>
-          <w:rFonts w:ascii="Calibri" w:eastAsia="Times New Roman" w:hAnsi="Calibri"/>
+          <w:rFonts w:asciiTheme="minorHAnsi" w:eastAsia="Times New Roman" w:hAnsiTheme="minorHAnsi"/>
           <w:lang w:val="es-MX" w:eastAsia="es-CO"/>
         </w:rPr>
         <w:t>Pida a los estudiantes que respondan las siguientes preguntas:</w:t>
@@ -283,13 +293,13 @@
       <w:pPr>
         <w:spacing w:after="0"/>
         <w:rPr>
-          <w:rFonts w:ascii="Calibri" w:eastAsia="Times New Roman" w:hAnsi="Calibri"/>
+          <w:rFonts w:asciiTheme="minorHAnsi" w:eastAsia="Times New Roman" w:hAnsiTheme="minorHAnsi"/>
           <w:lang w:val="es-MX" w:eastAsia="es-CO"/>
         </w:rPr>
       </w:pPr>
       <w:r>
         <w:rPr>
-          <w:rFonts w:ascii="Calibri" w:eastAsia="Times New Roman" w:hAnsi="Calibri"/>
+          <w:rFonts w:asciiTheme="minorHAnsi" w:eastAsia="Times New Roman" w:hAnsiTheme="minorHAnsi"/>
           <w:lang w:val="es-MX" w:eastAsia="es-CO"/>
         </w:rPr>
         <w:t>- ¿Quién fue Manco Cápac?</w:t>
@@ -299,13 +309,13 @@
       <w:pPr>
         <w:spacing w:after="0"/>
         <w:rPr>
-          <w:rFonts w:ascii="Calibri" w:eastAsia="Times New Roman" w:hAnsi="Calibri"/>
+          <w:rFonts w:asciiTheme="minorHAnsi" w:eastAsia="Times New Roman" w:hAnsiTheme="minorHAnsi"/>
           <w:lang w:val="es-MX" w:eastAsia="es-CO"/>
         </w:rPr>
       </w:pPr>
       <w:r>
         <w:rPr>
-          <w:rFonts w:ascii="Calibri" w:eastAsia="Times New Roman" w:hAnsi="Calibri"/>
+          <w:rFonts w:asciiTheme="minorHAnsi" w:eastAsia="Times New Roman" w:hAnsiTheme="minorHAnsi"/>
           <w:lang w:val="es-MX" w:eastAsia="es-CO"/>
         </w:rPr>
         <w:t>- ¿Qué leyendas conoces qué expliquen el origen de los incas?</w:t>
@@ -315,13 +325,13 @@
       <w:pPr>
         <w:spacing w:after="0"/>
         <w:rPr>
-          <w:rFonts w:ascii="Calibri" w:eastAsia="Times New Roman" w:hAnsi="Calibri"/>
+          <w:rFonts w:asciiTheme="minorHAnsi" w:eastAsia="Times New Roman" w:hAnsiTheme="minorHAnsi"/>
           <w:lang w:val="es-MX" w:eastAsia="es-CO"/>
         </w:rPr>
       </w:pPr>
       <w:r>
         <w:rPr>
-          <w:rFonts w:ascii="Calibri" w:eastAsia="Times New Roman" w:hAnsi="Calibri"/>
+          <w:rFonts w:asciiTheme="minorHAnsi" w:eastAsia="Times New Roman" w:hAnsiTheme="minorHAnsi"/>
           <w:lang w:val="es-MX" w:eastAsia="es-CO"/>
         </w:rPr>
         <w:t>- ¿Quién fue Atahualpa? ¿Qué importancia tiene Atahualpa para el imperio inca?</w:t>
@@ -331,13 +341,13 @@
       <w:pPr>
         <w:spacing w:after="0"/>
         <w:rPr>
-          <w:rFonts w:ascii="Calibri" w:eastAsia="Times New Roman" w:hAnsi="Calibri"/>
+          <w:rFonts w:asciiTheme="minorHAnsi" w:eastAsia="Times New Roman" w:hAnsiTheme="minorHAnsi"/>
           <w:lang w:val="es-MX" w:eastAsia="es-CO"/>
         </w:rPr>
       </w:pPr>
       <w:r>
         <w:rPr>
-          <w:rFonts w:ascii="Calibri" w:eastAsia="Times New Roman" w:hAnsi="Calibri"/>
+          <w:rFonts w:asciiTheme="minorHAnsi" w:eastAsia="Times New Roman" w:hAnsiTheme="minorHAnsi"/>
           <w:lang w:val="es-MX" w:eastAsia="es-CO"/>
         </w:rPr>
         <w:t>- ¿Qué es un quipu?</w:t>
@@ -347,13 +357,13 @@
       <w:pPr>
         <w:spacing w:after="0"/>
         <w:rPr>
-          <w:rFonts w:ascii="Calibri" w:eastAsia="Times New Roman" w:hAnsi="Calibri"/>
+          <w:rFonts w:asciiTheme="minorHAnsi" w:eastAsia="Times New Roman" w:hAnsiTheme="minorHAnsi"/>
           <w:lang w:val="es-MX" w:eastAsia="es-CO"/>
         </w:rPr>
       </w:pPr>
       <w:r>
         <w:rPr>
-          <w:rFonts w:ascii="Calibri" w:eastAsia="Times New Roman" w:hAnsi="Calibri"/>
+          <w:rFonts w:asciiTheme="minorHAnsi" w:eastAsia="Times New Roman" w:hAnsiTheme="minorHAnsi"/>
           <w:lang w:val="es-MX" w:eastAsia="es-CO"/>
         </w:rPr>
         <w:t>-¿En qué actividades se desempeñaron los incas?</w:t>
@@ -363,13 +373,13 @@
       <w:pPr>
         <w:spacing w:after="0"/>
         <w:rPr>
-          <w:rFonts w:ascii="Calibri" w:eastAsia="Times New Roman" w:hAnsi="Calibri"/>
-          <w:lang w:val="es-CO" w:eastAsia="es-CO"/>
-        </w:rPr>
-      </w:pPr>
-      <w:r>
-        <w:rPr>
-          <w:rFonts w:ascii="Calibri" w:eastAsia="Times New Roman" w:hAnsi="Calibri"/>
+          <w:rFonts w:asciiTheme="minorHAnsi" w:eastAsia="Times New Roman" w:hAnsiTheme="minorHAnsi"/>
+          <w:lang w:val="es-CO" w:eastAsia="es-CO"/>
+        </w:rPr>
+      </w:pPr>
+      <w:r>
+        <w:rPr>
+          <w:rFonts w:asciiTheme="minorHAnsi" w:eastAsia="Times New Roman" w:hAnsiTheme="minorHAnsi"/>
           <w:lang w:val="es-CO" w:eastAsia="es-CO"/>
         </w:rPr>
         <w:t>Durante la presentación.</w:t>
@@ -380,20 +390,20 @@
         <w:spacing w:after="0"/>
         <w:jc w:val="both"/>
         <w:rPr>
-          <w:rFonts w:ascii="Calibri" w:hAnsi="Calibri"/>
+          <w:rFonts w:asciiTheme="minorHAnsi" w:hAnsiTheme="minorHAnsi"/>
           <w:lang w:val="es-MX"/>
         </w:rPr>
       </w:pPr>
       <w:r>
         <w:rPr>
-          <w:rFonts w:ascii="Calibri" w:eastAsia="Times New Roman" w:hAnsi="Calibri"/>
+          <w:rFonts w:asciiTheme="minorHAnsi" w:eastAsia="Times New Roman" w:hAnsiTheme="minorHAnsi"/>
           <w:lang w:val="es-CO" w:eastAsia="es-CO"/>
         </w:rPr>
         <w:t xml:space="preserve">Después de una primera observación del video por parte de los estudiantes, </w:t>
       </w:r>
       <w:r>
         <w:rPr>
-          <w:rFonts w:ascii="Calibri" w:hAnsi="Calibri"/>
+          <w:rFonts w:asciiTheme="minorHAnsi" w:hAnsiTheme="minorHAnsi"/>
           <w:lang w:val="es-MX"/>
         </w:rPr>
         <w:t xml:space="preserve">te recomendamos abordarlo nuevamente  y hacer pausas para enfatizar la información relevante que allí se proporciona. </w:t>
@@ -403,13 +413,13 @@
       <w:pPr>
         <w:spacing w:after="0"/>
         <w:rPr>
-          <w:rFonts w:ascii="Calibri" w:eastAsia="Times New Roman" w:hAnsi="Calibri"/>
-          <w:lang w:val="es-CO" w:eastAsia="es-CO"/>
-        </w:rPr>
-      </w:pPr>
-      <w:r>
-        <w:rPr>
-          <w:rFonts w:ascii="Calibri" w:hAnsi="Calibri"/>
+          <w:rFonts w:asciiTheme="minorHAnsi" w:eastAsia="Times New Roman" w:hAnsiTheme="minorHAnsi"/>
+          <w:lang w:val="es-CO" w:eastAsia="es-CO"/>
+        </w:rPr>
+      </w:pPr>
+      <w:r>
+        <w:rPr>
+          <w:rFonts w:asciiTheme="minorHAnsi" w:hAnsiTheme="minorHAnsi"/>
           <w:lang w:val="es-MX"/>
         </w:rPr>
         <w:t>Mantener una atención continua durante el ejercicio permitirá que los estudiantes se apropien de nuevos conocimientos.</w:t>
@@ -419,13 +429,13 @@
       <w:pPr>
         <w:spacing w:after="0"/>
         <w:rPr>
-          <w:rFonts w:ascii="Calibri" w:eastAsia="Times New Roman" w:hAnsi="Calibri"/>
-          <w:lang w:val="es-CO" w:eastAsia="es-CO"/>
-        </w:rPr>
-      </w:pPr>
-      <w:r>
-        <w:rPr>
-          <w:rFonts w:ascii="Calibri" w:eastAsia="Times New Roman" w:hAnsi="Calibri"/>
+          <w:rFonts w:asciiTheme="minorHAnsi" w:eastAsia="Times New Roman" w:hAnsiTheme="minorHAnsi"/>
+          <w:lang w:val="es-CO" w:eastAsia="es-CO"/>
+        </w:rPr>
+      </w:pPr>
+      <w:r>
+        <w:rPr>
+          <w:rFonts w:asciiTheme="minorHAnsi" w:eastAsia="Times New Roman" w:hAnsiTheme="minorHAnsi"/>
           <w:lang w:val="es-CO" w:eastAsia="es-CO"/>
         </w:rPr>
         <w:t xml:space="preserve">Después de la presentación. </w:t>
@@ -438,25 +448,25 @@
         <w:spacing w:before="0" w:beforeAutospacing="0" w:after="0" w:afterAutospacing="0"/>
         <w:jc w:val="both"/>
         <w:rPr>
-          <w:rFonts w:ascii="Calibri" w:hAnsi="Calibri"/>
-        </w:rPr>
-      </w:pPr>
-      <w:r>
-        <w:rPr>
-          <w:rFonts w:ascii="Calibri" w:hAnsi="Calibri"/>
+          <w:rFonts w:asciiTheme="minorHAnsi" w:hAnsiTheme="minorHAnsi"/>
+        </w:rPr>
+      </w:pPr>
+      <w:r>
+        <w:rPr>
+          <w:rFonts w:asciiTheme="minorHAnsi" w:hAnsiTheme="minorHAnsi"/>
         </w:rPr>
         <w:t>- Conformar  los Equipos de Aprendizaje Cooperativo -</w:t>
       </w:r>
       <w:r>
         <w:rPr>
-          <w:rFonts w:ascii="Calibri" w:hAnsi="Calibri"/>
+          <w:rFonts w:asciiTheme="minorHAnsi" w:hAnsiTheme="minorHAnsi"/>
           <w:b/>
         </w:rPr>
         <w:t>EAC</w:t>
       </w:r>
       <w:r>
         <w:rPr>
-          <w:rFonts w:ascii="Calibri" w:hAnsi="Calibri"/>
+          <w:rFonts w:asciiTheme="minorHAnsi" w:hAnsiTheme="minorHAnsi"/>
         </w:rPr>
         <w:t>-. Se sugiere  constituir 13 EAC.</w:t>
       </w:r>
@@ -468,25 +478,25 @@
         <w:spacing w:before="0" w:beforeAutospacing="0" w:after="0" w:afterAutospacing="0"/>
         <w:jc w:val="both"/>
         <w:rPr>
-          <w:rFonts w:ascii="Calibri" w:hAnsi="Calibri"/>
-        </w:rPr>
-      </w:pPr>
-      <w:r>
-        <w:rPr>
-          <w:rFonts w:ascii="Calibri" w:hAnsi="Calibri"/>
+          <w:rFonts w:asciiTheme="minorHAnsi" w:hAnsiTheme="minorHAnsi"/>
+        </w:rPr>
+      </w:pPr>
+      <w:r>
+        <w:rPr>
+          <w:rFonts w:asciiTheme="minorHAnsi" w:hAnsiTheme="minorHAnsi"/>
         </w:rPr>
         <w:t xml:space="preserve">- Proporcionar una breve explicación de la </w:t>
       </w:r>
       <w:r>
         <w:rPr>
-          <w:rFonts w:ascii="Calibri" w:hAnsi="Calibri"/>
+          <w:rFonts w:asciiTheme="minorHAnsi" w:hAnsiTheme="minorHAnsi"/>
           <w:b/>
         </w:rPr>
         <w:t xml:space="preserve">tarea </w:t>
       </w:r>
       <w:r>
         <w:rPr>
-          <w:rFonts w:ascii="Calibri" w:hAnsi="Calibri"/>
+          <w:rFonts w:asciiTheme="minorHAnsi" w:hAnsiTheme="minorHAnsi"/>
         </w:rPr>
         <w:t>que habrá de realizar cada EAC y asignar el tema sobre la cual debe profundizar.</w:t>
       </w:r>
@@ -498,12 +508,12 @@
         <w:spacing w:before="0" w:beforeAutospacing="0" w:after="0" w:afterAutospacing="0"/>
         <w:jc w:val="both"/>
         <w:rPr>
-          <w:rFonts w:ascii="Calibri" w:hAnsi="Calibri"/>
-        </w:rPr>
-      </w:pPr>
-      <w:r>
-        <w:rPr>
-          <w:rFonts w:ascii="Calibri" w:hAnsi="Calibri"/>
+          <w:rFonts w:asciiTheme="minorHAnsi" w:hAnsiTheme="minorHAnsi"/>
+        </w:rPr>
+      </w:pPr>
+      <w:r>
+        <w:rPr>
+          <w:rFonts w:asciiTheme="minorHAnsi" w:hAnsiTheme="minorHAnsi"/>
         </w:rPr>
         <w:t xml:space="preserve"> </w:t>
       </w:r>
@@ -517,20 +527,20 @@
         </w:numPr>
         <w:spacing w:after="0"/>
         <w:rPr>
-          <w:rFonts w:ascii="Calibri" w:hAnsi="Calibri"/>
-          <w:b/>
-        </w:rPr>
-      </w:pPr>
-      <w:r>
-        <w:rPr>
-          <w:rFonts w:ascii="Calibri" w:hAnsi="Calibri"/>
+          <w:rFonts w:asciiTheme="minorHAnsi" w:hAnsiTheme="minorHAnsi"/>
+          <w:b/>
+        </w:rPr>
+      </w:pPr>
+      <w:r>
+        <w:rPr>
+          <w:rFonts w:asciiTheme="minorHAnsi" w:hAnsiTheme="minorHAnsi"/>
           <w:b/>
         </w:rPr>
         <w:t xml:space="preserve">EAC 1 </w:t>
       </w:r>
       <w:r>
         <w:rPr>
-          <w:rFonts w:ascii="Calibri" w:hAnsi="Calibri"/>
+          <w:rFonts w:asciiTheme="minorHAnsi" w:hAnsiTheme="minorHAnsi"/>
         </w:rPr>
         <w:t>Los orígenes míticos de la cultura Inca.</w:t>
       </w:r>
@@ -545,20 +555,20 @@
         <w:spacing w:after="0"/>
         <w:jc w:val="both"/>
         <w:rPr>
-          <w:rFonts w:ascii="Calibri" w:hAnsi="Calibri"/>
-          <w:b/>
-        </w:rPr>
-      </w:pPr>
-      <w:r>
-        <w:rPr>
-          <w:rFonts w:ascii="Calibri" w:hAnsi="Calibri"/>
+          <w:rFonts w:asciiTheme="minorHAnsi" w:hAnsiTheme="minorHAnsi"/>
+          <w:b/>
+        </w:rPr>
+      </w:pPr>
+      <w:r>
+        <w:rPr>
+          <w:rFonts w:asciiTheme="minorHAnsi" w:hAnsiTheme="minorHAnsi"/>
           <w:b/>
         </w:rPr>
         <w:t>EAC 2</w:t>
       </w:r>
       <w:r>
         <w:rPr>
-          <w:rFonts w:ascii="Calibri" w:hAnsi="Calibri"/>
+          <w:rFonts w:asciiTheme="minorHAnsi" w:hAnsiTheme="minorHAnsi"/>
         </w:rPr>
         <w:t xml:space="preserve"> Ubicación geográfica.</w:t>
       </w:r>
@@ -573,20 +583,20 @@
         <w:spacing w:after="0"/>
         <w:jc w:val="both"/>
         <w:rPr>
-          <w:rFonts w:ascii="Calibri" w:hAnsi="Calibri"/>
-          <w:b/>
-        </w:rPr>
-      </w:pPr>
-      <w:r>
-        <w:rPr>
-          <w:rFonts w:ascii="Calibri" w:hAnsi="Calibri"/>
+          <w:rFonts w:asciiTheme="minorHAnsi" w:hAnsiTheme="minorHAnsi"/>
+          <w:b/>
+        </w:rPr>
+      </w:pPr>
+      <w:r>
+        <w:rPr>
+          <w:rFonts w:asciiTheme="minorHAnsi" w:hAnsiTheme="minorHAnsi"/>
           <w:b/>
         </w:rPr>
         <w:t xml:space="preserve">EAC 3 </w:t>
       </w:r>
       <w:r>
         <w:rPr>
-          <w:rFonts w:ascii="Calibri" w:hAnsi="Calibri"/>
+          <w:rFonts w:asciiTheme="minorHAnsi" w:hAnsiTheme="minorHAnsi"/>
         </w:rPr>
         <w:t>Organización social del imperio Inca (El ayllu, la dualidad, clases sociales en el imperio incaico).</w:t>
       </w:r>
@@ -601,13 +611,13 @@
         <w:spacing w:after="0"/>
         <w:jc w:val="both"/>
         <w:rPr>
-          <w:rFonts w:ascii="Calibri" w:hAnsi="Calibri"/>
-          <w:b/>
-        </w:rPr>
-      </w:pPr>
-      <w:r>
-        <w:rPr>
-          <w:rFonts w:ascii="Calibri" w:hAnsi="Calibri"/>
+          <w:rFonts w:asciiTheme="minorHAnsi" w:hAnsiTheme="minorHAnsi"/>
+          <w:b/>
+        </w:rPr>
+      </w:pPr>
+      <w:r>
+        <w:rPr>
+          <w:rFonts w:asciiTheme="minorHAnsi" w:hAnsiTheme="minorHAnsi"/>
           <w:b/>
           <w:lang w:val="es-CO"/>
         </w:rPr>
@@ -615,7 +625,7 @@
       </w:r>
       <w:r>
         <w:rPr>
-          <w:rFonts w:ascii="Calibri" w:hAnsi="Calibri"/>
+          <w:rFonts w:asciiTheme="minorHAnsi" w:hAnsiTheme="minorHAnsi"/>
         </w:rPr>
         <w:t>Organización política del imperio Inca (El Inca, Consejo imperial, Estandarte).</w:t>
       </w:r>
@@ -630,22 +640,21 @@
         <w:spacing w:after="0"/>
         <w:jc w:val="both"/>
         <w:rPr>
-          <w:rFonts w:ascii="Calibri" w:hAnsi="Calibri"/>
-          <w:b/>
-        </w:rPr>
-      </w:pPr>
-      <w:r>
-        <w:rPr>
-          <w:rFonts w:ascii="Calibri" w:hAnsi="Calibri"/>
+          <w:rFonts w:asciiTheme="minorHAnsi" w:hAnsiTheme="minorHAnsi"/>
+          <w:b/>
+        </w:rPr>
+      </w:pPr>
+      <w:r>
+        <w:rPr>
+          <w:rFonts w:asciiTheme="minorHAnsi" w:hAnsiTheme="minorHAnsi"/>
           <w:b/>
           <w:lang w:val="es-CO"/>
         </w:rPr>
-        <w:lastRenderedPageBreak/>
         <w:t xml:space="preserve">EAC 5 </w:t>
       </w:r>
       <w:r>
         <w:rPr>
-          <w:rFonts w:ascii="Calibri" w:hAnsi="Calibri"/>
+          <w:rFonts w:asciiTheme="minorHAnsi" w:hAnsiTheme="minorHAnsi"/>
           <w:lang w:val="es-CO"/>
         </w:rPr>
         <w:t>Actividades económicas  de los Incas.</w:t>
@@ -661,21 +670,22 @@
         <w:spacing w:after="0"/>
         <w:jc w:val="both"/>
         <w:rPr>
-          <w:rFonts w:ascii="Calibri" w:hAnsi="Calibri"/>
-          <w:b/>
-        </w:rPr>
-      </w:pPr>
-      <w:r>
-        <w:rPr>
-          <w:rFonts w:ascii="Calibri" w:hAnsi="Calibri"/>
+          <w:rFonts w:asciiTheme="minorHAnsi" w:hAnsiTheme="minorHAnsi"/>
+          <w:b/>
+        </w:rPr>
+      </w:pPr>
+      <w:r>
+        <w:rPr>
+          <w:rFonts w:asciiTheme="minorHAnsi" w:hAnsiTheme="minorHAnsi"/>
           <w:b/>
           <w:lang w:val="es-CO"/>
         </w:rPr>
+        <w:lastRenderedPageBreak/>
         <w:t xml:space="preserve">EAC 6 </w:t>
       </w:r>
       <w:r>
         <w:rPr>
-          <w:rFonts w:ascii="Calibri" w:hAnsi="Calibri"/>
+          <w:rFonts w:asciiTheme="minorHAnsi" w:hAnsiTheme="minorHAnsi"/>
           <w:lang w:val="es-CO"/>
         </w:rPr>
         <w:t>Religión de la civilización Inca (Cosmovisión, templos, festividades, dioses incaicos)</w:t>
@@ -691,13 +701,13 @@
         <w:spacing w:after="0"/>
         <w:jc w:val="both"/>
         <w:rPr>
-          <w:rFonts w:ascii="Calibri" w:hAnsi="Calibri"/>
-          <w:b/>
-        </w:rPr>
-      </w:pPr>
-      <w:r>
-        <w:rPr>
-          <w:rFonts w:ascii="Calibri" w:hAnsi="Calibri"/>
+          <w:rFonts w:asciiTheme="minorHAnsi" w:hAnsiTheme="minorHAnsi"/>
+          <w:b/>
+        </w:rPr>
+      </w:pPr>
+      <w:r>
+        <w:rPr>
+          <w:rFonts w:asciiTheme="minorHAnsi" w:hAnsiTheme="minorHAnsi"/>
           <w:b/>
           <w:lang w:val="es-CO"/>
         </w:rPr>
@@ -705,7 +715,7 @@
       </w:r>
       <w:r>
         <w:rPr>
-          <w:rFonts w:ascii="Calibri" w:hAnsi="Calibri"/>
+          <w:rFonts w:asciiTheme="minorHAnsi" w:hAnsiTheme="minorHAnsi"/>
           <w:lang w:val="es-CO"/>
         </w:rPr>
         <w:t xml:space="preserve"> Manifestaciones culturales de la civilización Inca (cerámica, arte plumaria, orfebrería, </w:t>
@@ -713,7 +723,7 @@
       <w:proofErr w:type="spellStart"/>
       <w:r>
         <w:rPr>
-          <w:rFonts w:ascii="Calibri" w:hAnsi="Calibri"/>
+          <w:rFonts w:asciiTheme="minorHAnsi" w:hAnsiTheme="minorHAnsi"/>
           <w:lang w:val="es-CO"/>
         </w:rPr>
         <w:t>textilería</w:t>
@@ -721,7 +731,7 @@
       <w:proofErr w:type="spellEnd"/>
       <w:r>
         <w:rPr>
-          <w:rFonts w:ascii="Calibri" w:hAnsi="Calibri"/>
+          <w:rFonts w:asciiTheme="minorHAnsi" w:hAnsiTheme="minorHAnsi"/>
           <w:lang w:val="es-CO"/>
         </w:rPr>
         <w:t>, otros)</w:t>
@@ -736,13 +746,13 @@
         </w:numPr>
         <w:spacing w:after="0"/>
         <w:rPr>
-          <w:rFonts w:ascii="Calibri" w:hAnsi="Calibri"/>
-          <w:b/>
-        </w:rPr>
-      </w:pPr>
-      <w:r>
-        <w:rPr>
-          <w:rFonts w:ascii="Calibri" w:hAnsi="Calibri"/>
+          <w:rFonts w:asciiTheme="minorHAnsi" w:hAnsiTheme="minorHAnsi"/>
+          <w:b/>
+        </w:rPr>
+      </w:pPr>
+      <w:r>
+        <w:rPr>
+          <w:rFonts w:asciiTheme="minorHAnsi" w:hAnsiTheme="minorHAnsi"/>
           <w:b/>
           <w:lang w:val="es-MX"/>
         </w:rPr>
@@ -750,21 +760,21 @@
       </w:r>
       <w:r>
         <w:rPr>
-          <w:rFonts w:ascii="Calibri" w:hAnsi="Calibri"/>
+          <w:rFonts w:asciiTheme="minorHAnsi" w:hAnsiTheme="minorHAnsi"/>
           <w:lang w:val="es-MX"/>
         </w:rPr>
         <w:t xml:space="preserve">La </w:t>
       </w:r>
       <w:r>
         <w:rPr>
-          <w:rFonts w:ascii="Calibri" w:hAnsi="Calibri"/>
+          <w:rFonts w:asciiTheme="minorHAnsi" w:hAnsiTheme="minorHAnsi"/>
           <w:lang w:val="es-CO"/>
         </w:rPr>
         <w:t>astronomía</w:t>
       </w:r>
       <w:r>
         <w:rPr>
-          <w:rFonts w:ascii="Calibri" w:hAnsi="Calibri"/>
+          <w:rFonts w:asciiTheme="minorHAnsi" w:hAnsiTheme="minorHAnsi"/>
           <w:lang w:val="es-MX"/>
         </w:rPr>
         <w:t xml:space="preserve"> Inca</w:t>
@@ -779,13 +789,13 @@
         </w:numPr>
         <w:spacing w:after="0"/>
         <w:rPr>
-          <w:rFonts w:ascii="Calibri" w:hAnsi="Calibri"/>
-          <w:b/>
-        </w:rPr>
-      </w:pPr>
-      <w:r>
-        <w:rPr>
-          <w:rFonts w:ascii="Calibri" w:hAnsi="Calibri"/>
+          <w:rFonts w:asciiTheme="minorHAnsi" w:hAnsiTheme="minorHAnsi"/>
+          <w:b/>
+        </w:rPr>
+      </w:pPr>
+      <w:r>
+        <w:rPr>
+          <w:rFonts w:asciiTheme="minorHAnsi" w:hAnsiTheme="minorHAnsi"/>
           <w:b/>
           <w:lang w:val="es-MX"/>
         </w:rPr>
@@ -793,21 +803,21 @@
       </w:r>
       <w:r>
         <w:rPr>
-          <w:rFonts w:ascii="Calibri" w:hAnsi="Calibri"/>
+          <w:rFonts w:asciiTheme="minorHAnsi" w:hAnsiTheme="minorHAnsi"/>
           <w:lang w:val="es-CO"/>
         </w:rPr>
         <w:t>Arquitectura</w:t>
       </w:r>
       <w:r>
         <w:rPr>
-          <w:rFonts w:ascii="Calibri" w:hAnsi="Calibri"/>
+          <w:rFonts w:asciiTheme="minorHAnsi" w:hAnsiTheme="minorHAnsi"/>
           <w:lang w:val="es-MX"/>
         </w:rPr>
         <w:t xml:space="preserve"> de los </w:t>
       </w:r>
       <w:r>
         <w:rPr>
-          <w:rFonts w:ascii="Calibri" w:hAnsi="Calibri"/>
+          <w:rFonts w:asciiTheme="minorHAnsi" w:hAnsiTheme="minorHAnsi"/>
           <w:lang w:val="es-CO"/>
         </w:rPr>
         <w:t xml:space="preserve">Inca </w:t>
@@ -822,13 +832,13 @@
         </w:numPr>
         <w:spacing w:after="0"/>
         <w:rPr>
-          <w:rFonts w:ascii="Calibri" w:hAnsi="Calibri"/>
-          <w:b/>
-        </w:rPr>
-      </w:pPr>
-      <w:r>
-        <w:rPr>
-          <w:rFonts w:ascii="Calibri" w:hAnsi="Calibri"/>
+          <w:rFonts w:asciiTheme="minorHAnsi" w:hAnsiTheme="minorHAnsi"/>
+          <w:b/>
+        </w:rPr>
+      </w:pPr>
+      <w:r>
+        <w:rPr>
+          <w:rFonts w:asciiTheme="minorHAnsi" w:hAnsiTheme="minorHAnsi"/>
           <w:b/>
           <w:lang w:val="es-MX"/>
         </w:rPr>
@@ -836,14 +846,14 @@
       </w:r>
       <w:r>
         <w:rPr>
-          <w:rFonts w:ascii="Calibri" w:hAnsi="Calibri"/>
+          <w:rFonts w:asciiTheme="minorHAnsi" w:hAnsiTheme="minorHAnsi"/>
           <w:lang w:val="es-CO"/>
         </w:rPr>
         <w:t>Fundación</w:t>
       </w:r>
       <w:r>
         <w:rPr>
-          <w:rFonts w:ascii="Calibri" w:hAnsi="Calibri"/>
+          <w:rFonts w:asciiTheme="minorHAnsi" w:hAnsiTheme="minorHAnsi"/>
           <w:lang w:val="es-MX"/>
         </w:rPr>
         <w:t xml:space="preserve"> de Cusco</w:t>
@@ -858,13 +868,13 @@
         </w:numPr>
         <w:spacing w:after="0"/>
         <w:rPr>
-          <w:rFonts w:ascii="Calibri" w:hAnsi="Calibri"/>
-          <w:b/>
-        </w:rPr>
-      </w:pPr>
-      <w:r>
-        <w:rPr>
-          <w:rFonts w:ascii="Calibri" w:hAnsi="Calibri"/>
+          <w:rFonts w:asciiTheme="minorHAnsi" w:hAnsiTheme="minorHAnsi"/>
+          <w:b/>
+        </w:rPr>
+      </w:pPr>
+      <w:r>
+        <w:rPr>
+          <w:rFonts w:asciiTheme="minorHAnsi" w:hAnsiTheme="minorHAnsi"/>
           <w:b/>
           <w:lang w:val="es-CO"/>
         </w:rPr>
@@ -872,7 +882,7 @@
       </w:r>
       <w:r>
         <w:rPr>
-          <w:rFonts w:ascii="Calibri" w:hAnsi="Calibri"/>
+          <w:rFonts w:asciiTheme="minorHAnsi" w:hAnsiTheme="minorHAnsi"/>
           <w:lang w:val="es-CO"/>
         </w:rPr>
         <w:t xml:space="preserve"> Matemática, escritura y literatura Inca</w:t>
@@ -887,13 +897,13 @@
         </w:numPr>
         <w:spacing w:after="0"/>
         <w:rPr>
-          <w:rFonts w:ascii="Calibri" w:hAnsi="Calibri"/>
-          <w:b/>
-        </w:rPr>
-      </w:pPr>
-      <w:r>
-        <w:rPr>
-          <w:rFonts w:ascii="Calibri" w:hAnsi="Calibri"/>
+          <w:rFonts w:asciiTheme="minorHAnsi" w:hAnsiTheme="minorHAnsi"/>
+          <w:b/>
+        </w:rPr>
+      </w:pPr>
+      <w:r>
+        <w:rPr>
+          <w:rFonts w:asciiTheme="minorHAnsi" w:hAnsiTheme="minorHAnsi"/>
           <w:b/>
           <w:lang w:val="es-CO"/>
         </w:rPr>
@@ -901,7 +911,7 @@
       </w:r>
       <w:r>
         <w:rPr>
-          <w:rFonts w:ascii="Calibri" w:hAnsi="Calibri"/>
+          <w:rFonts w:asciiTheme="minorHAnsi" w:hAnsiTheme="minorHAnsi"/>
           <w:lang w:val="es-CO"/>
         </w:rPr>
         <w:t>Razones de la caída del imperio Inca</w:t>
@@ -916,13 +926,13 @@
         </w:numPr>
         <w:spacing w:after="0"/>
         <w:rPr>
-          <w:rFonts w:ascii="Calibri" w:hAnsi="Calibri"/>
-          <w:b/>
-        </w:rPr>
-      </w:pPr>
-      <w:r>
-        <w:rPr>
-          <w:rFonts w:ascii="Calibri" w:hAnsi="Calibri"/>
+          <w:rFonts w:asciiTheme="minorHAnsi" w:hAnsiTheme="minorHAnsi"/>
+          <w:b/>
+        </w:rPr>
+      </w:pPr>
+      <w:r>
+        <w:rPr>
+          <w:rFonts w:asciiTheme="minorHAnsi" w:hAnsiTheme="minorHAnsi"/>
           <w:b/>
           <w:lang w:val="es-CO"/>
         </w:rPr>
@@ -930,7 +940,7 @@
       </w:r>
       <w:r>
         <w:rPr>
-          <w:rFonts w:ascii="Calibri" w:hAnsi="Calibri"/>
+          <w:rFonts w:asciiTheme="minorHAnsi" w:hAnsiTheme="minorHAnsi"/>
           <w:lang w:val="es-CO"/>
         </w:rPr>
         <w:t>Legado de la civilización Inca</w:t>
@@ -942,14 +952,14 @@
         <w:spacing w:after="0"/>
         <w:jc w:val="both"/>
         <w:rPr>
-          <w:rFonts w:ascii="Calibri" w:hAnsi="Calibri"/>
+          <w:rFonts w:asciiTheme="minorHAnsi" w:hAnsiTheme="minorHAnsi"/>
           <w:color w:val="C00000"/>
           <w:lang w:val="es-CO"/>
         </w:rPr>
       </w:pPr>
       <w:r>
         <w:rPr>
-          <w:rFonts w:ascii="Calibri" w:hAnsi="Calibri"/>
+          <w:rFonts w:asciiTheme="minorHAnsi" w:hAnsiTheme="minorHAnsi"/>
           <w:lang w:val="es-CO"/>
         </w:rPr>
         <w:t>- Realizar una corta descripción del trabajo a realizar. La propuesta incluye un trabajo de consulta y consignarlo en el cuaderno seguido de un ejercicio de socialización mediante una presentación de diapositivas que den cuenta del trabajo realizado.</w:t>
@@ -960,13 +970,13 @@
         <w:spacing w:after="0"/>
         <w:jc w:val="both"/>
         <w:rPr>
-          <w:rFonts w:ascii="Calibri" w:hAnsi="Calibri"/>
+          <w:rFonts w:asciiTheme="minorHAnsi" w:hAnsiTheme="minorHAnsi"/>
           <w:lang w:val="es-MX"/>
         </w:rPr>
       </w:pPr>
       <w:r>
         <w:rPr>
-          <w:rFonts w:ascii="Calibri" w:hAnsi="Calibri"/>
+          <w:rFonts w:asciiTheme="minorHAnsi" w:hAnsiTheme="minorHAnsi"/>
           <w:lang w:val="es-MX"/>
         </w:rPr>
         <w:t>No olvides recordarles que a la hora de trabajar deberán tener presentes la fiabilidad de las fuentes consultadas, la correcta selección, organización de la información, la claridad y concisión de sus conclusiones.</w:t>
@@ -979,55 +989,43 @@
         <w:spacing w:before="0" w:beforeAutospacing="0" w:after="0" w:afterAutospacing="0"/>
         <w:jc w:val="both"/>
         <w:rPr>
-          <w:rFonts w:ascii="Calibri" w:hAnsi="Calibri"/>
-          <w:sz w:val="22"/>
-          <w:szCs w:val="22"/>
-        </w:rPr>
-      </w:pPr>
-      <w:r>
-        <w:rPr>
-          <w:rFonts w:ascii="Calibri" w:hAnsi="Calibri"/>
-          <w:sz w:val="22"/>
-          <w:szCs w:val="22"/>
+          <w:rFonts w:asciiTheme="minorHAnsi" w:hAnsiTheme="minorHAnsi"/>
+        </w:rPr>
+      </w:pPr>
+      <w:r>
+        <w:rPr>
+          <w:rFonts w:asciiTheme="minorHAnsi" w:hAnsiTheme="minorHAnsi"/>
         </w:rPr>
         <w:t>El tiempo estimado para la realización de esta</w:t>
       </w:r>
       <w:r>
         <w:rPr>
           <w:rStyle w:val="apple-converted-space"/>
-          <w:rFonts w:ascii="Calibri" w:hAnsi="Calibri"/>
-          <w:sz w:val="22"/>
-          <w:szCs w:val="22"/>
+          <w:rFonts w:asciiTheme="minorHAnsi" w:hAnsiTheme="minorHAnsi"/>
         </w:rPr>
         <w:t> </w:t>
       </w:r>
       <w:r>
         <w:rPr>
           <w:rStyle w:val="cursiva"/>
-          <w:rFonts w:ascii="Calibri" w:hAnsi="Calibri"/>
+          <w:rFonts w:asciiTheme="minorHAnsi" w:hAnsiTheme="minorHAnsi"/>
           <w:i/>
           <w:iCs/>
-          <w:sz w:val="22"/>
-          <w:szCs w:val="22"/>
         </w:rPr>
         <w:t>actividad</w:t>
       </w:r>
       <w:r>
         <w:rPr>
           <w:rStyle w:val="apple-converted-space"/>
-          <w:rFonts w:ascii="Calibri" w:hAnsi="Calibri"/>
+          <w:rFonts w:asciiTheme="minorHAnsi" w:hAnsiTheme="minorHAnsi"/>
           <w:i/>
           <w:iCs/>
-          <w:sz w:val="22"/>
-          <w:szCs w:val="22"/>
         </w:rPr>
         <w:t> </w:t>
       </w:r>
       <w:r>
         <w:rPr>
-          <w:rFonts w:ascii="Calibri" w:hAnsi="Calibri"/>
-          <w:sz w:val="22"/>
-          <w:szCs w:val="22"/>
+          <w:rFonts w:asciiTheme="minorHAnsi" w:hAnsiTheme="minorHAnsi"/>
         </w:rPr>
         <w:t>es de dos (2) sesiones de clase en el aula: una para trabajar su orientación y otra para realizar la exposición de las conclusiones de los distintos EAC. Los estudiantes dispondrán de dos  semanas para preparar la tarea asignada (fuera del aula).</w:t>
       </w:r>
@@ -1037,23 +1035,23 @@
         <w:spacing w:after="0"/>
         <w:jc w:val="both"/>
         <w:rPr>
-          <w:rFonts w:ascii="Calibri" w:eastAsia="Times New Roman" w:hAnsi="Calibri"/>
-          <w:lang w:val="es-CO" w:eastAsia="es-CO"/>
-        </w:rPr>
-      </w:pPr>
-    </w:p>
-    <w:p>
-      <w:pPr>
-        <w:spacing w:after="0"/>
-        <w:rPr>
-          <w:rFonts w:ascii="Calibri" w:eastAsia="Times New Roman" w:hAnsi="Calibri"/>
-          <w:b/>
-          <w:lang w:val="es-CO" w:eastAsia="es-CO"/>
-        </w:rPr>
-      </w:pPr>
-      <w:r>
-        <w:rPr>
-          <w:rFonts w:ascii="Calibri" w:eastAsia="Times New Roman" w:hAnsi="Calibri"/>
+          <w:rFonts w:asciiTheme="minorHAnsi" w:eastAsia="Times New Roman" w:hAnsiTheme="minorHAnsi"/>
+          <w:lang w:val="es-CO" w:eastAsia="es-CO"/>
+        </w:rPr>
+      </w:pPr>
+    </w:p>
+    <w:p>
+      <w:pPr>
+        <w:spacing w:after="0"/>
+        <w:rPr>
+          <w:rFonts w:asciiTheme="minorHAnsi" w:eastAsia="Times New Roman" w:hAnsiTheme="minorHAnsi"/>
+          <w:b/>
+          <w:lang w:val="es-CO" w:eastAsia="es-CO"/>
+        </w:rPr>
+      </w:pPr>
+      <w:r>
+        <w:rPr>
+          <w:rFonts w:asciiTheme="minorHAnsi" w:eastAsia="Times New Roman" w:hAnsiTheme="minorHAnsi"/>
           <w:b/>
           <w:lang w:val="es-CO" w:eastAsia="es-CO"/>
         </w:rPr>
@@ -1064,38 +1062,45 @@
       <w:pPr>
         <w:spacing w:after="0"/>
         <w:rPr>
-          <w:rFonts w:ascii="Calibri" w:eastAsia="Times New Roman" w:hAnsi="Calibri"/>
+          <w:rFonts w:asciiTheme="minorHAnsi" w:eastAsia="Times New Roman" w:hAnsiTheme="minorHAnsi"/>
           <w:color w:val="C00000"/>
           <w:lang w:val="es-CO" w:eastAsia="es-CO"/>
         </w:rPr>
       </w:pPr>
       <w:r>
         <w:rPr>
-          <w:rFonts w:ascii="Calibri" w:eastAsia="Times New Roman" w:hAnsi="Calibri"/>
-          <w:lang w:val="es-CO" w:eastAsia="es-CO"/>
-        </w:rPr>
-        <w:t>Título: Historia y descripción de uno de los imperios más poderosos que se forjaron en la América precolombina: los incas.</w:t>
-      </w:r>
-    </w:p>
-    <w:p>
-      <w:pPr>
-        <w:spacing w:after="0"/>
-        <w:jc w:val="both"/>
-        <w:rPr>
-          <w:rFonts w:ascii="Calibri" w:eastAsia="Times New Roman" w:hAnsi="Calibri"/>
-          <w:lang w:val="es-CO" w:eastAsia="es-CO"/>
-        </w:rPr>
-      </w:pPr>
-      <w:r>
-        <w:rPr>
-          <w:rFonts w:ascii="Calibri" w:eastAsia="Times New Roman" w:hAnsi="Calibri"/>
+          <w:rFonts w:asciiTheme="minorHAnsi" w:eastAsia="Times New Roman" w:hAnsiTheme="minorHAnsi"/>
+          <w:lang w:val="es-CO" w:eastAsia="es-CO"/>
+        </w:rPr>
+        <w:t xml:space="preserve">Título: </w:t>
+      </w:r>
+      <w:r>
+        <w:rPr>
+          <w:rFonts w:asciiTheme="minorHAnsi" w:eastAsia="Times New Roman" w:hAnsiTheme="minorHAnsi"/>
+          <w:lang w:val="es-CO" w:eastAsia="es-CO"/>
+        </w:rPr>
+        <w:t>Historia y descripción de uno de los imperios más poderosos de la América precolombina: los incas</w:t>
+      </w:r>
+    </w:p>
+    <w:p>
+      <w:pPr>
+        <w:spacing w:after="0"/>
+        <w:jc w:val="both"/>
+        <w:rPr>
+          <w:rFonts w:asciiTheme="minorHAnsi" w:eastAsia="Times New Roman" w:hAnsiTheme="minorHAnsi"/>
+          <w:lang w:val="es-CO" w:eastAsia="es-CO"/>
+        </w:rPr>
+      </w:pPr>
+      <w:r>
+        <w:rPr>
+          <w:rFonts w:asciiTheme="minorHAnsi" w:eastAsia="Times New Roman" w:hAnsiTheme="minorHAnsi"/>
           <w:lang w:val="es-CO" w:eastAsia="es-CO"/>
         </w:rPr>
         <w:t>Descripción:</w:t>
       </w:r>
       <w:r>
         <w:rPr>
-          <w:rFonts w:ascii="Calibri" w:eastAsia="Times New Roman" w:hAnsi="Calibri"/>
+          <w:rFonts w:asciiTheme="minorHAnsi" w:eastAsia="Times New Roman" w:hAnsiTheme="minorHAnsi"/>
           <w:color w:val="C00000"/>
           <w:lang w:val="es-CO" w:eastAsia="es-CO"/>
         </w:rPr>
@@ -1103,7 +1108,7 @@
       </w:r>
       <w:r>
         <w:rPr>
-          <w:rFonts w:ascii="Calibri" w:eastAsia="Times New Roman" w:hAnsi="Calibri"/>
+          <w:rFonts w:asciiTheme="minorHAnsi" w:eastAsia="Times New Roman" w:hAnsiTheme="minorHAnsi"/>
           <w:lang w:val="es-CO" w:eastAsia="es-CO"/>
         </w:rPr>
         <w:t>Video que refiere la historia y descripción de uno de los imperios más poderosos que se forjaron en la América precolombina: los incas. Éstos dominaron toda la zona andina hasta la llegada de los conquistadores españoles.</w:t>
@@ -1114,13 +1119,13 @@
         <w:spacing w:after="0"/>
         <w:jc w:val="both"/>
         <w:rPr>
-          <w:rFonts w:ascii="Calibri" w:eastAsia="Times New Roman" w:hAnsi="Calibri"/>
-          <w:lang w:val="es-CO" w:eastAsia="es-CO"/>
-        </w:rPr>
-      </w:pPr>
-      <w:r>
-        <w:rPr>
-          <w:rFonts w:ascii="Calibri" w:eastAsia="Times New Roman" w:hAnsi="Calibri"/>
+          <w:rFonts w:asciiTheme="minorHAnsi" w:eastAsia="Times New Roman" w:hAnsiTheme="minorHAnsi"/>
+          <w:lang w:val="es-CO" w:eastAsia="es-CO"/>
+        </w:rPr>
+      </w:pPr>
+      <w:r>
+        <w:rPr>
+          <w:rFonts w:asciiTheme="minorHAnsi" w:eastAsia="Times New Roman" w:hAnsiTheme="minorHAnsi"/>
           <w:b/>
           <w:lang w:val="es-CO" w:eastAsia="es-CO"/>
         </w:rPr>
@@ -1129,7 +1134,7 @@
       <w:proofErr w:type="spellStart"/>
       <w:r>
         <w:rPr>
-          <w:rFonts w:ascii="Calibri" w:eastAsia="Times New Roman" w:hAnsi="Calibri"/>
+          <w:rFonts w:asciiTheme="minorHAnsi" w:eastAsia="Times New Roman" w:hAnsiTheme="minorHAnsi"/>
           <w:b/>
           <w:lang w:val="es-CO" w:eastAsia="es-CO"/>
         </w:rPr>
@@ -1138,14 +1143,14 @@
       <w:proofErr w:type="spellEnd"/>
       <w:r>
         <w:rPr>
-          <w:rFonts w:ascii="Calibri" w:eastAsia="Times New Roman" w:hAnsi="Calibri"/>
+          <w:rFonts w:asciiTheme="minorHAnsi" w:eastAsia="Times New Roman" w:hAnsiTheme="minorHAnsi"/>
           <w:lang w:val="es-CO" w:eastAsia="es-CO"/>
         </w:rPr>
         <w:t xml:space="preserve">, mítico hijo del Sol, </w:t>
       </w:r>
       <w:r>
         <w:rPr>
-          <w:rFonts w:ascii="Calibri" w:eastAsia="Times New Roman" w:hAnsi="Calibri"/>
+          <w:rFonts w:asciiTheme="minorHAnsi" w:eastAsia="Times New Roman" w:hAnsiTheme="minorHAnsi"/>
           <w:b/>
           <w:lang w:val="es-CO" w:eastAsia="es-CO"/>
         </w:rPr>
@@ -1153,14 +1158,14 @@
       </w:r>
       <w:r>
         <w:rPr>
-          <w:rFonts w:ascii="Calibri" w:eastAsia="Times New Roman" w:hAnsi="Calibri"/>
+          <w:rFonts w:asciiTheme="minorHAnsi" w:eastAsia="Times New Roman" w:hAnsiTheme="minorHAnsi"/>
           <w:lang w:val="es-CO" w:eastAsia="es-CO"/>
         </w:rPr>
         <w:t xml:space="preserve"> de la </w:t>
       </w:r>
       <w:r>
         <w:rPr>
-          <w:rFonts w:ascii="Calibri" w:eastAsia="Times New Roman" w:hAnsi="Calibri"/>
+          <w:rFonts w:asciiTheme="minorHAnsi" w:eastAsia="Times New Roman" w:hAnsiTheme="minorHAnsi"/>
           <w:b/>
           <w:lang w:val="es-CO" w:eastAsia="es-CO"/>
         </w:rPr>
@@ -1168,7 +1173,7 @@
       </w:r>
       <w:r>
         <w:rPr>
-          <w:rFonts w:ascii="Calibri" w:eastAsia="Times New Roman" w:hAnsi="Calibri"/>
+          <w:rFonts w:asciiTheme="minorHAnsi" w:eastAsia="Times New Roman" w:hAnsiTheme="minorHAnsi"/>
           <w:lang w:val="es-CO" w:eastAsia="es-CO"/>
         </w:rPr>
         <w:t>.</w:t>
@@ -1179,20 +1184,20 @@
         <w:spacing w:after="0"/>
         <w:jc w:val="both"/>
         <w:rPr>
-          <w:rFonts w:ascii="Calibri" w:eastAsia="Times New Roman" w:hAnsi="Calibri"/>
-          <w:lang w:val="es-CO" w:eastAsia="es-CO"/>
-        </w:rPr>
-      </w:pPr>
-      <w:r>
-        <w:rPr>
-          <w:rFonts w:ascii="Calibri" w:eastAsia="Times New Roman" w:hAnsi="Calibri"/>
+          <w:rFonts w:asciiTheme="minorHAnsi" w:eastAsia="Times New Roman" w:hAnsiTheme="minorHAnsi"/>
+          <w:lang w:val="es-CO" w:eastAsia="es-CO"/>
+        </w:rPr>
+      </w:pPr>
+      <w:r>
+        <w:rPr>
+          <w:rFonts w:asciiTheme="minorHAnsi" w:eastAsia="Times New Roman" w:hAnsiTheme="minorHAnsi"/>
           <w:lang w:val="es-CO" w:eastAsia="es-CO"/>
         </w:rPr>
         <w:t xml:space="preserve">- Los </w:t>
       </w:r>
       <w:r>
         <w:rPr>
-          <w:rFonts w:ascii="Calibri" w:eastAsia="Times New Roman" w:hAnsi="Calibri"/>
+          <w:rFonts w:asciiTheme="minorHAnsi" w:eastAsia="Times New Roman" w:hAnsiTheme="minorHAnsi"/>
           <w:b/>
           <w:lang w:val="es-CO" w:eastAsia="es-CO"/>
         </w:rPr>
@@ -1200,7 +1205,7 @@
       </w:r>
       <w:r>
         <w:rPr>
-          <w:rFonts w:ascii="Calibri" w:eastAsia="Times New Roman" w:hAnsi="Calibri"/>
+          <w:rFonts w:asciiTheme="minorHAnsi" w:eastAsia="Times New Roman" w:hAnsiTheme="minorHAnsi"/>
           <w:lang w:val="es-CO" w:eastAsia="es-CO"/>
         </w:rPr>
         <w:t xml:space="preserve"> lograron la supremacía en la región andina central a lo largo del siglo XV.</w:t>
@@ -1211,13 +1216,13 @@
         <w:spacing w:after="0"/>
         <w:jc w:val="both"/>
         <w:rPr>
-          <w:rFonts w:ascii="Calibri" w:eastAsia="Times New Roman" w:hAnsi="Calibri"/>
-          <w:lang w:val="es-CO" w:eastAsia="es-CO"/>
-        </w:rPr>
-      </w:pPr>
-      <w:r>
-        <w:rPr>
-          <w:rFonts w:ascii="Calibri" w:eastAsia="Times New Roman" w:hAnsi="Calibri"/>
+          <w:rFonts w:asciiTheme="minorHAnsi" w:eastAsia="Times New Roman" w:hAnsiTheme="minorHAnsi"/>
+          <w:lang w:val="es-CO" w:eastAsia="es-CO"/>
+        </w:rPr>
+      </w:pPr>
+      <w:r>
+        <w:rPr>
+          <w:rFonts w:asciiTheme="minorHAnsi" w:eastAsia="Times New Roman" w:hAnsiTheme="minorHAnsi"/>
           <w:b/>
           <w:lang w:val="es-CO" w:eastAsia="es-CO"/>
         </w:rPr>
@@ -1225,7 +1230,7 @@
       </w:r>
       <w:r>
         <w:rPr>
-          <w:rFonts w:ascii="Calibri" w:eastAsia="Times New Roman" w:hAnsi="Calibri"/>
+          <w:rFonts w:asciiTheme="minorHAnsi" w:eastAsia="Times New Roman" w:hAnsiTheme="minorHAnsi"/>
           <w:lang w:val="es-CO" w:eastAsia="es-CO"/>
         </w:rPr>
         <w:t xml:space="preserve"> ejecutado por los españoles.</w:t>
@@ -1236,13 +1241,13 @@
         <w:spacing w:after="0"/>
         <w:jc w:val="both"/>
         <w:rPr>
-          <w:rFonts w:ascii="Calibri" w:eastAsia="Times New Roman" w:hAnsi="Calibri"/>
-          <w:lang w:val="es-CO" w:eastAsia="es-CO"/>
-        </w:rPr>
-      </w:pPr>
-      <w:r>
-        <w:rPr>
-          <w:rFonts w:ascii="Calibri" w:eastAsia="Times New Roman" w:hAnsi="Calibri"/>
+          <w:rFonts w:asciiTheme="minorHAnsi" w:eastAsia="Times New Roman" w:hAnsiTheme="minorHAnsi"/>
+          <w:lang w:val="es-CO" w:eastAsia="es-CO"/>
+        </w:rPr>
+      </w:pPr>
+      <w:r>
+        <w:rPr>
+          <w:rFonts w:asciiTheme="minorHAnsi" w:eastAsia="Times New Roman" w:hAnsiTheme="minorHAnsi"/>
           <w:b/>
           <w:lang w:val="es-CO" w:eastAsia="es-CO"/>
         </w:rPr>
@@ -1250,14 +1255,14 @@
       </w:r>
       <w:r>
         <w:rPr>
-          <w:rFonts w:ascii="Calibri" w:eastAsia="Times New Roman" w:hAnsi="Calibri"/>
+          <w:rFonts w:asciiTheme="minorHAnsi" w:eastAsia="Times New Roman" w:hAnsiTheme="minorHAnsi"/>
           <w:lang w:val="es-CO" w:eastAsia="es-CO"/>
         </w:rPr>
         <w:t xml:space="preserve">sistema </w:t>
       </w:r>
       <w:r>
         <w:rPr>
-          <w:rFonts w:ascii="Calibri" w:eastAsia="Times New Roman" w:hAnsi="Calibri"/>
+          <w:rFonts w:asciiTheme="minorHAnsi" w:eastAsia="Times New Roman" w:hAnsiTheme="minorHAnsi"/>
           <w:b/>
           <w:lang w:val="es-CO" w:eastAsia="es-CO"/>
         </w:rPr>
@@ -1265,14 +1270,14 @@
       </w:r>
       <w:r>
         <w:rPr>
-          <w:rFonts w:ascii="Calibri" w:eastAsia="Times New Roman" w:hAnsi="Calibri"/>
+          <w:rFonts w:asciiTheme="minorHAnsi" w:eastAsia="Times New Roman" w:hAnsiTheme="minorHAnsi"/>
           <w:lang w:val="es-CO" w:eastAsia="es-CO"/>
         </w:rPr>
         <w:t xml:space="preserve"> y </w:t>
       </w:r>
       <w:r>
         <w:rPr>
-          <w:rFonts w:ascii="Calibri" w:eastAsia="Times New Roman" w:hAnsi="Calibri"/>
+          <w:rFonts w:asciiTheme="minorHAnsi" w:eastAsia="Times New Roman" w:hAnsiTheme="minorHAnsi"/>
           <w:b/>
           <w:lang w:val="es-CO" w:eastAsia="es-CO"/>
         </w:rPr>
@@ -1280,7 +1285,7 @@
       </w:r>
       <w:r>
         <w:rPr>
-          <w:rFonts w:ascii="Calibri" w:eastAsia="Times New Roman" w:hAnsi="Calibri"/>
+          <w:rFonts w:asciiTheme="minorHAnsi" w:eastAsia="Times New Roman" w:hAnsiTheme="minorHAnsi"/>
           <w:lang w:val="es-CO" w:eastAsia="es-CO"/>
         </w:rPr>
         <w:t>de bienes y personas.</w:t>
@@ -1291,14 +1296,14 @@
         <w:spacing w:after="0"/>
         <w:jc w:val="both"/>
         <w:rPr>
-          <w:rFonts w:ascii="Calibri" w:eastAsia="Times New Roman" w:hAnsi="Calibri"/>
-          <w:b/>
-          <w:lang w:val="es-CO" w:eastAsia="es-CO"/>
-        </w:rPr>
-      </w:pPr>
-      <w:r>
-        <w:rPr>
-          <w:rFonts w:ascii="Calibri" w:eastAsia="Times New Roman" w:hAnsi="Calibri"/>
+          <w:rFonts w:asciiTheme="minorHAnsi" w:eastAsia="Times New Roman" w:hAnsiTheme="minorHAnsi"/>
+          <w:b/>
+          <w:lang w:val="es-CO" w:eastAsia="es-CO"/>
+        </w:rPr>
+      </w:pPr>
+      <w:r>
+        <w:rPr>
+          <w:rFonts w:asciiTheme="minorHAnsi" w:eastAsia="Times New Roman" w:hAnsiTheme="minorHAnsi"/>
           <w:b/>
           <w:lang w:val="es-CO" w:eastAsia="es-CO"/>
         </w:rPr>
@@ -1306,7 +1311,7 @@
       </w:r>
       <w:r>
         <w:rPr>
-          <w:rFonts w:ascii="Calibri" w:eastAsia="Times New Roman" w:hAnsi="Calibri"/>
+          <w:rFonts w:asciiTheme="minorHAnsi" w:eastAsia="Times New Roman" w:hAnsiTheme="minorHAnsi"/>
           <w:lang w:val="es-CO" w:eastAsia="es-CO"/>
         </w:rPr>
         <w:t xml:space="preserve">, </w:t>
@@ -1314,7 +1319,7 @@
       <w:proofErr w:type="spellStart"/>
       <w:r>
         <w:rPr>
-          <w:rFonts w:ascii="Calibri" w:eastAsia="Times New Roman" w:hAnsi="Calibri"/>
+          <w:rFonts w:asciiTheme="minorHAnsi" w:eastAsia="Times New Roman" w:hAnsiTheme="minorHAnsi"/>
           <w:lang w:eastAsia="es-CO"/>
         </w:rPr>
         <w:t>Wiracocha</w:t>
@@ -1322,7 +1327,7 @@
       <w:proofErr w:type="spellEnd"/>
       <w:r>
         <w:rPr>
-          <w:rFonts w:ascii="Calibri" w:eastAsia="Times New Roman" w:hAnsi="Calibri"/>
+          <w:rFonts w:asciiTheme="minorHAnsi" w:eastAsia="Times New Roman" w:hAnsiTheme="minorHAnsi"/>
           <w:lang w:eastAsia="es-CO"/>
         </w:rPr>
         <w:t xml:space="preserve"> o </w:t>
@@ -1330,7 +1335,7 @@
       <w:proofErr w:type="spellStart"/>
       <w:r>
         <w:rPr>
-          <w:rFonts w:ascii="Calibri" w:eastAsia="Times New Roman" w:hAnsi="Calibri"/>
+          <w:rFonts w:asciiTheme="minorHAnsi" w:eastAsia="Times New Roman" w:hAnsiTheme="minorHAnsi"/>
           <w:lang w:eastAsia="es-CO"/>
         </w:rPr>
         <w:t>Huiracocha</w:t>
@@ -1338,21 +1343,21 @@
       <w:proofErr w:type="spellEnd"/>
       <w:r>
         <w:rPr>
-          <w:rFonts w:ascii="Calibri" w:eastAsia="Times New Roman" w:hAnsi="Calibri"/>
+          <w:rFonts w:asciiTheme="minorHAnsi" w:eastAsia="Times New Roman" w:hAnsiTheme="minorHAnsi"/>
           <w:lang w:eastAsia="es-CO"/>
         </w:rPr>
         <w:t xml:space="preserve">, </w:t>
       </w:r>
       <w:r>
         <w:rPr>
-          <w:rFonts w:ascii="Calibri" w:eastAsia="Times New Roman" w:hAnsi="Calibri"/>
+          <w:rFonts w:asciiTheme="minorHAnsi" w:eastAsia="Times New Roman" w:hAnsiTheme="minorHAnsi"/>
           <w:lang w:val="es-CO" w:eastAsia="es-CO"/>
         </w:rPr>
         <w:t xml:space="preserve">antigüedad </w:t>
       </w:r>
       <w:r>
         <w:rPr>
-          <w:rFonts w:ascii="Calibri" w:eastAsia="Times New Roman" w:hAnsi="Calibri"/>
+          <w:rFonts w:asciiTheme="minorHAnsi" w:eastAsia="Times New Roman" w:hAnsiTheme="minorHAnsi"/>
           <w:b/>
           <w:lang w:val="es-CO" w:eastAsia="es-CO"/>
         </w:rPr>
@@ -1360,14 +1365,14 @@
       </w:r>
       <w:r>
         <w:rPr>
-          <w:rFonts w:ascii="Calibri" w:eastAsia="Times New Roman" w:hAnsi="Calibri"/>
+          <w:rFonts w:asciiTheme="minorHAnsi" w:eastAsia="Times New Roman" w:hAnsiTheme="minorHAnsi"/>
           <w:lang w:val="es-CO" w:eastAsia="es-CO"/>
         </w:rPr>
         <w:t xml:space="preserve"> a quien se le atribuye la </w:t>
       </w:r>
       <w:r>
         <w:rPr>
-          <w:rFonts w:ascii="Calibri" w:eastAsia="Times New Roman" w:hAnsi="Calibri"/>
+          <w:rFonts w:asciiTheme="minorHAnsi" w:eastAsia="Times New Roman" w:hAnsiTheme="minorHAnsi"/>
           <w:b/>
           <w:lang w:val="es-CO" w:eastAsia="es-CO"/>
         </w:rPr>
@@ -1379,13 +1384,13 @@
         <w:spacing w:after="0"/>
         <w:jc w:val="both"/>
         <w:rPr>
-          <w:rFonts w:ascii="Calibri" w:eastAsia="Times New Roman" w:hAnsi="Calibri"/>
-          <w:lang w:val="es-CO" w:eastAsia="es-CO"/>
-        </w:rPr>
-      </w:pPr>
-      <w:r>
-        <w:rPr>
-          <w:rFonts w:ascii="Calibri" w:eastAsia="Times New Roman" w:hAnsi="Calibri"/>
+          <w:rFonts w:asciiTheme="minorHAnsi" w:eastAsia="Times New Roman" w:hAnsiTheme="minorHAnsi"/>
+          <w:lang w:val="es-CO" w:eastAsia="es-CO"/>
+        </w:rPr>
+      </w:pPr>
+      <w:r>
+        <w:rPr>
+          <w:rFonts w:asciiTheme="minorHAnsi" w:eastAsia="Times New Roman" w:hAnsiTheme="minorHAnsi"/>
           <w:b/>
           <w:lang w:val="es-CO" w:eastAsia="es-CO"/>
         </w:rPr>
@@ -1393,7 +1398,7 @@
       </w:r>
       <w:r>
         <w:rPr>
-          <w:rFonts w:ascii="Calibri" w:eastAsia="Times New Roman" w:hAnsi="Calibri"/>
+          <w:rFonts w:asciiTheme="minorHAnsi" w:eastAsia="Times New Roman" w:hAnsiTheme="minorHAnsi"/>
           <w:lang w:val="es-CO" w:eastAsia="es-CO"/>
         </w:rPr>
         <w:t>, Dios del sol.</w:t>
@@ -1404,13 +1409,13 @@
         <w:spacing w:after="0"/>
         <w:jc w:val="both"/>
         <w:rPr>
-          <w:rFonts w:ascii="Calibri" w:eastAsia="Times New Roman" w:hAnsi="Calibri"/>
-          <w:lang w:val="es-CO" w:eastAsia="es-CO"/>
-        </w:rPr>
-      </w:pPr>
-      <w:r>
-        <w:rPr>
-          <w:rFonts w:ascii="Calibri" w:eastAsia="Times New Roman" w:hAnsi="Calibri"/>
+          <w:rFonts w:asciiTheme="minorHAnsi" w:eastAsia="Times New Roman" w:hAnsiTheme="minorHAnsi"/>
+          <w:lang w:val="es-CO" w:eastAsia="es-CO"/>
+        </w:rPr>
+      </w:pPr>
+      <w:r>
+        <w:rPr>
+          <w:rFonts w:asciiTheme="minorHAnsi" w:eastAsia="Times New Roman" w:hAnsiTheme="minorHAnsi"/>
           <w:b/>
           <w:lang w:val="es-CO" w:eastAsia="es-CO"/>
         </w:rPr>
@@ -1418,14 +1423,14 @@
       </w:r>
       <w:r>
         <w:rPr>
-          <w:rFonts w:ascii="Calibri" w:eastAsia="Times New Roman" w:hAnsi="Calibri"/>
+          <w:rFonts w:asciiTheme="minorHAnsi" w:eastAsia="Times New Roman" w:hAnsiTheme="minorHAnsi"/>
           <w:lang w:val="es-CO" w:eastAsia="es-CO"/>
         </w:rPr>
         <w:t xml:space="preserve">, el trabajo de los </w:t>
       </w:r>
       <w:r>
         <w:rPr>
-          <w:rFonts w:ascii="Calibri" w:eastAsia="Times New Roman" w:hAnsi="Calibri"/>
+          <w:rFonts w:asciiTheme="minorHAnsi" w:eastAsia="Times New Roman" w:hAnsiTheme="minorHAnsi"/>
           <w:b/>
           <w:lang w:val="es-CO" w:eastAsia="es-CO"/>
         </w:rPr>
@@ -1433,14 +1438,14 @@
       </w:r>
       <w:r>
         <w:rPr>
-          <w:rFonts w:ascii="Calibri" w:eastAsia="Times New Roman" w:hAnsi="Calibri"/>
+          <w:rFonts w:asciiTheme="minorHAnsi" w:eastAsia="Times New Roman" w:hAnsiTheme="minorHAnsi"/>
           <w:lang w:val="es-CO" w:eastAsia="es-CO"/>
         </w:rPr>
         <w:t xml:space="preserve">, la cerámica, obras de </w:t>
       </w:r>
       <w:r>
         <w:rPr>
-          <w:rFonts w:ascii="Calibri" w:eastAsia="Times New Roman" w:hAnsi="Calibri"/>
+          <w:rFonts w:asciiTheme="minorHAnsi" w:eastAsia="Times New Roman" w:hAnsiTheme="minorHAnsi"/>
           <w:b/>
           <w:lang w:val="es-CO" w:eastAsia="es-CO"/>
         </w:rPr>
@@ -1448,7 +1453,7 @@
       </w:r>
       <w:r>
         <w:rPr>
-          <w:rFonts w:ascii="Calibri" w:eastAsia="Times New Roman" w:hAnsi="Calibri"/>
+          <w:rFonts w:asciiTheme="minorHAnsi" w:eastAsia="Times New Roman" w:hAnsiTheme="minorHAnsi"/>
           <w:lang w:val="es-CO" w:eastAsia="es-CO"/>
         </w:rPr>
         <w:t>.</w:t>
@@ -1459,20 +1464,20 @@
         <w:spacing w:after="0"/>
         <w:jc w:val="both"/>
         <w:rPr>
-          <w:rFonts w:ascii="Calibri" w:eastAsia="Times New Roman" w:hAnsi="Calibri"/>
-          <w:lang w:val="es-CO" w:eastAsia="es-CO"/>
-        </w:rPr>
-      </w:pPr>
-      <w:r>
-        <w:rPr>
-          <w:rFonts w:ascii="Calibri" w:eastAsia="Times New Roman" w:hAnsi="Calibri"/>
+          <w:rFonts w:asciiTheme="minorHAnsi" w:eastAsia="Times New Roman" w:hAnsiTheme="minorHAnsi"/>
+          <w:lang w:val="es-CO" w:eastAsia="es-CO"/>
+        </w:rPr>
+      </w:pPr>
+      <w:r>
+        <w:rPr>
+          <w:rFonts w:asciiTheme="minorHAnsi" w:eastAsia="Times New Roman" w:hAnsiTheme="minorHAnsi"/>
           <w:lang w:val="es-CO" w:eastAsia="es-CO"/>
         </w:rPr>
         <w:t xml:space="preserve">- Núcleos fortificados como </w:t>
       </w:r>
       <w:r>
         <w:rPr>
-          <w:rFonts w:ascii="Calibri" w:eastAsia="Times New Roman" w:hAnsi="Calibri"/>
+          <w:rFonts w:asciiTheme="minorHAnsi" w:eastAsia="Times New Roman" w:hAnsiTheme="minorHAnsi"/>
           <w:b/>
           <w:lang w:val="es-CO" w:eastAsia="es-CO"/>
         </w:rPr>
@@ -1480,16 +1485,13 @@
       </w:r>
       <w:r>
         <w:rPr>
-          <w:rFonts w:ascii="Calibri" w:eastAsia="Times New Roman" w:hAnsi="Calibri"/>
+          <w:rFonts w:asciiTheme="minorHAnsi" w:eastAsia="Times New Roman" w:hAnsiTheme="minorHAnsi"/>
           <w:lang w:val="es-CO" w:eastAsia="es-CO"/>
         </w:rPr>
         <w:t>.</w:t>
       </w:r>
     </w:p>
-    <w:p>
-      <w:bookmarkStart w:id="0" w:name="_GoBack"/>
-      <w:bookmarkEnd w:id="0"/>
-    </w:p>
+    <w:p/>
     <w:sectPr>
       <w:pgSz w:w="12240" w:h="15840"/>
       <w:pgMar w:top="1417" w:right="1701" w:bottom="1417" w:left="1701" w:header="708" w:footer="708" w:gutter="0"/>

</xml_diff>